<commit_message>
style tweaks and small update to master editor prompt
</commit_message>
<xml_diff>
--- a/Documents/Psalm study guide/Psalm 2.docx
+++ b/Documents/Psalm study guide/Psalm 2.docx
@@ -32,10 +32,7 @@
         <w:t>hāgāh</w:t>
       </w:r>
       <w:r>
-        <w:t>, is a hinge between Psalm 1 and Psalm 2. The righteous person “mutters” Torah day and night (Psalm 1:2), while the nations “mutter” empty things (Psalm 2:1). In Hebrew poetry a colon is a single poetic line in a parallel pair, and parallelism is the art of pairing lines so the second confirms, sharpens, or intensifies the first. The echo across psalms is deliberate. Psalm 1 ends by contrasting “the way of the wicked” that “perishes” with God’s protection of the righteous path; Psalm 2 shows the world-</w:t>
-      </w:r>
-      <w:r>
-        <w:t>scale version of that same divergence. And as Psalm 1 begins with “Happy/‘Ashrei is the man,” Psalm 2 ends with “Happy/‘Ashrei are all who take refuge in Him.” Together they frame an entrance to the Psalter: from personal piety to public power, from Torah-meditation to geopolitics—two doors that open into one house.</w:t>
+        <w:t>, is a hinge between Psalm 1 and Psalm 2. The righteous person “mutters” Torah day and night (Psalm 1:2), while the nations “mutter” empty things (Psalm 2:1). In Hebrew poetry a colon is a single poetic line in a parallel pair, and parallelism is the art of pairing lines so the second confirms, sharpens, or intensifies the first. The echo across psalms is deliberate. Psalm 1 ends by contrasting “the way of the wicked” that “perishes” with God’s protection of the righteous path; Psalm 2 shows the world-scale version of that same divergence. And as Psalm 1 begins with “Happy/‘Ashrei is the man,” Psalm 2 ends with “Happy/‘Ashrei are all who take refuge in Him.” Together they frame an entrance to the Psalter: from personal piety to public power, from Torah-meditation to geopolitics—two doors that open into one house.</w:t>
       </w:r>
     </w:p>
     <w:p>
@@ -43,10 +40,7 @@
         <w:pStyle w:val="BodySans"/>
       </w:pPr>
       <w:r>
-        <w:t>The poem is staged as theater. We begin with a narrator’s incredulity (vv. 1–2), then hear the rebels’ own manifesto (v. 3), shift suddenly to heaven for divine laughter and speech (vv. 4–6), hear the king recite his coronation decree (vv. 7–9), and end with a wisdom teacher addressing those same kings (vv. 10–12). The genre is a “royal psalm,” likely used in coronation or reaffirmation rites of the Davidic king. But its scope is larger than any one enthronement: Zion’s hill becomes the axis where divine au</w:t>
-      </w:r>
-      <w:r>
-        <w:t>thority and human rule meet.</w:t>
+        <w:t>The poem is staged as theater. We begin with a narrator’s incredulity (vv. 1–2), then hear the rebels’ own manifesto (v. 3), shift suddenly to heaven for divine laughter and speech (vv. 4–6), hear the king recite his coronation decree (vv. 7–9), and end with a wisdom teacher addressing those same kings (vv. 10–12). The genre is a “royal psalm,” likely used in coronation or reaffirmation rites of the Davidic king. But its scope is larger than any one enthronement: Zion’s hill becomes the axis where divine authority and human rule meet.</w:t>
       </w:r>
     </w:p>
     <w:p>
@@ -107,10 +101,7 @@
         <w:t>nasakhti</w:t>
       </w:r>
       <w:r>
-        <w:t xml:space="preserve"> straddles ritual and rule. In Hebrew it can mean “to pour out” (a libation) and—likely by way of an Akkadian cognate—to “install.” Both senses fit a coronation. Zion is not a generic hill, but the chosen site of God’s presence. Elsewhere Scripture ranges this mountain against the divine peaks of the ancient world: “Mount Zion, summit of Zaphon” (Psalm 48:3), a way of saying that the place of Israel’s God stands where other peoples imagine the gods to dwell. Zion functions as metonym for God’s rule </w:t>
-      </w:r>
-      <w:r>
-        <w:t>(Psalm 3:5: “He answers me from His holy mountain”).</w:t>
+        <w:t xml:space="preserve"> straddles ritual and rule. In Hebrew it can mean “to pour out” (a libation) and—likely by way of an Akkadian cognate—to “install.” Both senses fit a coronation. Zion is not a generic hill, but the chosen site of God’s presence. Elsewhere Scripture ranges this mountain against the divine peaks of the ancient world: “Mount Zion, summit of Zaphon” (Psalm 48:3), a way of saying that the place of Israel’s God stands where other peoples imagine the gods to dwell. Zion functions as metonym for God’s rule (Psalm 3:5: “He answers me from His holy mountain”).</w:t>
       </w:r>
     </w:p>
     <w:p>
@@ -124,81 +115,42 @@
         <w:rPr>
           <w:i/>
         </w:rPr>
-        <w:t>ḥ</w:t>
+        <w:t>ḥōq</w:t>
+      </w:r>
+      <w:r>
+        <w:t xml:space="preserve">): The LORD said to me, ‘You are my son; today I have begotten you’” (v. 7). </w:t>
       </w:r>
       <w:r>
         <w:rPr>
           <w:i/>
         </w:rPr>
-        <w:t>ōq</w:t>
-      </w:r>
-      <w:r>
-        <w:t xml:space="preserve">): The LORD said to me, ‘You are my son; today I have begotten you’” (v. 7). </w:t>
+        <w:t>Ḥōq</w:t>
+      </w:r>
+      <w:r>
+        <w:t xml:space="preserve"> is legal language—the fixed statute of the enthronement oracle, not a passing mood. The phrase “You are my son” draws on a Near Eastern vocabulary of royal adoption. Unlike claims of literal divine birth in some cultures, Israel’s theology keeps a strict boundary: sonship is covenantal, not biological. The king becomes “son” by God’s sovereign choice and charge. The time word “today” most naturally points to the coronation day—this day the king is adopted to serve as God’s earthly representative—though the formula proved elastic enough to bear later messianic readings.</w:t>
+      </w:r>
+    </w:p>
+    <w:p>
+      <w:pPr>
+        <w:pStyle w:val="BodySans"/>
+      </w:pPr>
+      <w:r>
+        <w:t xml:space="preserve">“Ask of Me,” continues the voice, “and I will make the nations your heritage, the ends of the earth your possession” (v. 8). The verbs and nouns here belong to the law of land and inheritance: </w:t>
       </w:r>
       <w:r>
         <w:rPr>
           <w:i/>
         </w:rPr>
-        <w:t>Ḥ</w:t>
+        <w:t>naḥălāh</w:t>
+      </w:r>
+      <w:r>
+        <w:t xml:space="preserve"> (heritage) and </w:t>
       </w:r>
       <w:r>
         <w:rPr>
           <w:i/>
         </w:rPr>
-        <w:t>ōq</w:t>
-      </w:r>
-      <w:r>
-        <w:t xml:space="preserve"> is legal language—the fixed statute of the enthronement oracle, not a passing mood. The phrase “You are my son” draws on a Near Eastern vocabulary of royal adoption. Unlike claims of literal divine birth in some cultures, Israel’s theology keeps a strict boundary: sonship is covenantal, not biological. The king becomes “son” by God’s sovereign choice and charge. The time word “today” most naturally points to the coronation d</w:t>
-      </w:r>
-      <w:r>
-        <w:t>ay—this day the king is adopted to serve as God’s earthly representative—though the formula proved elastic enough to bear later messianic readings.</w:t>
-      </w:r>
-    </w:p>
-    <w:p>
-      <w:pPr>
-        <w:pStyle w:val="BodySans"/>
-      </w:pPr>
-      <w:r>
-        <w:t xml:space="preserve">“Ask of Me,” continues the voice, “and I will make the nations your heritage, the ends of the earth your possession” (v. 8). The verbs and nouns here belong to the law of land and inheritance: </w:t>
-      </w:r>
-      <w:r>
-        <w:rPr>
-          <w:i/>
-        </w:rPr>
-        <w:t>na</w:t>
-      </w:r>
-      <w:r>
-        <w:rPr>
-          <w:i/>
-        </w:rPr>
-        <w:t>ḥ</w:t>
-      </w:r>
-      <w:r>
-        <w:rPr>
-          <w:i/>
-        </w:rPr>
-        <w:t>ălāh</w:t>
-      </w:r>
-      <w:r>
-        <w:t xml:space="preserve"> (heritage) and </w:t>
-      </w:r>
-      <w:r>
-        <w:rPr>
-          <w:i/>
-        </w:rPr>
-        <w:t>’ă</w:t>
-      </w:r>
-      <w:r>
-        <w:rPr>
-          <w:i/>
-        </w:rPr>
-        <w:t>ḥ</w:t>
-      </w:r>
-      <w:r>
-        <w:rPr>
-          <w:i/>
-        </w:rPr>
-        <w:t>uzzāh</w:t>
+        <w:t>’ăḥuzzāh</w:t>
       </w:r>
       <w:r>
         <w:t xml:space="preserve"> (estate). Both speak to legitimacy, not plunder. But what that rule entails is contested in verse 9, where the Masoretic Text (MT, the authoritative medieval Hebrew tradition) reads: “You shall break them with an iron rod, shatter them like a potter’s vessel.” The Septuagint (LXX, the ancient Greek translation), however, reads: “You shall shepherd them with an iron rod.” The difference turns on a single Hebrew form (</w:t>
@@ -210,10 +162,7 @@
         <w:t>tĕrō‘ēm</w:t>
       </w:r>
       <w:r>
-        <w:t>), which in the MT is read from a root meaning “break</w:t>
-      </w:r>
-      <w:r>
-        <w:t>/shatter” (</w:t>
+        <w:t>), which in the MT is read from a root meaning “break/shatter” (</w:t>
       </w:r>
       <w:r>
         <w:rPr>
@@ -275,19 +224,7 @@
         <w:rPr>
           <w:i/>
         </w:rPr>
-        <w:t>Našš</w:t>
-      </w:r>
-      <w:r>
-        <w:rPr>
-          <w:i/>
-        </w:rPr>
-        <w:t>ə</w:t>
-      </w:r>
-      <w:r>
-        <w:rPr>
-          <w:i/>
-        </w:rPr>
-        <w:t>qû-bar</w:t>
+        <w:t>Naššəqû-bar</w:t>
       </w:r>
       <w:r>
         <w:t xml:space="preserve"> has at least three live options. 1) “Kiss the son” (taking </w:t>
@@ -308,10 +245,7 @@
         <w:t>bar</w:t>
       </w:r>
       <w:r>
-        <w:t xml:space="preserve"> as Hebrew “pure”), that is, pay sincere homage. 3) The LXX and Vulgate read “take hold of instruction/discipline,” which fits the wisdom frame. Each option coheres with the psalm’s thrust: submiss</w:t>
-      </w:r>
-      <w:r>
-        <w:t>ion, sincerity, or teachability. The warning—“lest he be angry, and you perish from the way, for his anger kindles but a little”—is the world-scale version of Psalm 1’s two ways. And then, finally, the blessing: “Happy are all who take refuge in Him.” The psalm does not end with crushed nations but with wide-open shelter.</w:t>
+        <w:t xml:space="preserve"> as Hebrew “pure”), that is, pay sincere homage. 3) The LXX and Vulgate read “take hold of instruction/discipline,” which fits the wisdom frame. Each option coheres with the psalm’s thrust: submission, sincerity, or teachability. The warning—“lest he be angry, and you perish from the way, for his anger kindles but a little”—is the world-scale version of Psalm 1’s two ways. And then, finally, the blessing: “Happy are all who take refuge in Him.” The psalm does not end with crushed nations but with wide-open shelter.</w:t>
       </w:r>
     </w:p>
     <w:p>
@@ -980,10 +914,7 @@
         <w:t>hāgāh</w:t>
       </w:r>
       <w:r>
-        <w:t>), a term that in Psalm 1 describes murmuring Torah. The poet twists it: what the blessed man murmurs (Torah), the nations mutter in vain. This is Hebrew parallelism at work—the second colon completing the first with a sharp ironic edge. The “nations/peoples” pairi</w:t>
-      </w:r>
-      <w:r>
-        <w:t>ng is a merism (naming parts to imply the whole), so the stage is global. “Emptiness” (</w:t>
+        <w:t>), a term that in Psalm 1 describes murmuring Torah. The poet twists it: what the blessed man murmurs (Torah), the nations mutter in vain. This is Hebrew parallelism at work—the second colon completing the first with a sharp ironic edge. The “nations/peoples” pairing is a merism (naming parts to imply the whole), so the stage is global. “Emptiness” (</w:t>
       </w:r>
       <w:r>
         <w:rPr>
@@ -1014,40 +945,16 @@
         <w:rPr>
           <w:i/>
         </w:rPr>
-        <w:t>nōsĕdû-yā</w:t>
+        <w:t>nōsĕdû-yāḥad</w:t>
+      </w:r>
+      <w:r>
+        <w:t xml:space="preserve">—sit in conclave together—against the LORD and against His anointed.” The verb </w:t>
       </w:r>
       <w:r>
         <w:rPr>
           <w:i/>
         </w:rPr>
-        <w:t>ḥ</w:t>
-      </w:r>
-      <w:r>
-        <w:rPr>
-          <w:i/>
-        </w:rPr>
-        <w:t>ad</w:t>
-      </w:r>
-      <w:r>
-        <w:t xml:space="preserve">—sit in conclave together—against the LORD and against His anointed.” The verb </w:t>
-      </w:r>
-      <w:r>
-        <w:rPr>
-          <w:i/>
-        </w:rPr>
-        <w:t>yithyats</w:t>
-      </w:r>
-      <w:r>
-        <w:rPr>
-          <w:i/>
-        </w:rPr>
-        <w:t>ṣ</w:t>
-      </w:r>
-      <w:r>
-        <w:rPr>
-          <w:i/>
-        </w:rPr>
-        <w:t>ū</w:t>
+        <w:t>yithyatsṣū</w:t>
       </w:r>
       <w:r>
         <w:t xml:space="preserve"> (“take their stand”) is military: to set one’s lines (cf. 1 Samuel 17:16). </w:t>
@@ -1074,37 +981,16 @@
         <w:rPr>
           <w:i/>
         </w:rPr>
-        <w:t>Māšîa</w:t>
+        <w:t>Māšîaḥ</w:t>
+      </w:r>
+      <w:r>
+        <w:t xml:space="preserve"> means “anointed one,” referring to the reigning monarch, not yet a messianic abstraction. The parallelism moves from scene (“take their stand”) to plot (“against... against”), intensifying the defiance. The little adverb “together” (</w:t>
       </w:r>
       <w:r>
         <w:rPr>
           <w:i/>
         </w:rPr>
-        <w:t>ḥ</w:t>
-      </w:r>
-      <w:r>
-        <w:t xml:space="preserve"> means “anointed one,” referring to the reigning monarch, no</w:t>
-      </w:r>
-      <w:r>
-        <w:t>t yet a messianic abstraction. The parallelism moves from scene (“take their stand”) to plot (“against... against”), intensifying the defiance. The little adverb “together” (</w:t>
-      </w:r>
-      <w:r>
-        <w:rPr>
-          <w:i/>
-        </w:rPr>
-        <w:t>yā</w:t>
-      </w:r>
-      <w:r>
-        <w:rPr>
-          <w:i/>
-        </w:rPr>
-        <w:t>ḥ</w:t>
-      </w:r>
-      <w:r>
-        <w:rPr>
-          <w:i/>
-        </w:rPr>
-        <w:t>ad</w:t>
+        <w:t>yāḥad</w:t>
       </w:r>
       <w:r>
         <w:t>) matters: it converts scattered discontent into coordinated rebellion—a pattern in the Bible’s narratives of hubris (cf. Genesis 11).</w:t>
@@ -1150,10 +1036,7 @@
         <w:t>’Ăvōt</w:t>
       </w:r>
       <w:r>
-        <w:t xml:space="preserve"> (“cords”) drags a tender counter-image in Hosea 11:4: “cords of love.” Psalm 2 leverages the ambiguity: the same vocabulary can figure tyranny or covenant. The two cohortatives (“let </w:t>
-      </w:r>
-      <w:r>
-        <w:t xml:space="preserve">us break... let us cast away”) carry determination. The line’s parallelism is classic “A is so, and what’s more, B”: from breaking to throwing, from bonds to cords. In </w:t>
+        <w:t xml:space="preserve"> (“cords”) drags a tender counter-image in Hosea 11:4: “cords of love.” Psalm 2 leverages the ambiguity: the same vocabulary can figure tyranny or covenant. The two cohortatives (“let us break... let us cast away”) carry determination. The line’s parallelism is classic “A is so, and what’s more, B”: from breaking to throwing, from bonds to cords. In </w:t>
       </w:r>
       <w:r>
         <w:lastRenderedPageBreak/>
@@ -1173,10 +1056,7 @@
         <w:pStyle w:val="BodySans"/>
       </w:pPr>
       <w:r>
-        <w:t>“He who sits in the heavens laughs; the Lord mocks them.” The participle “sits” suggests enduring enthronement, not a momentary appearance. Divine laughter in the Hebrew Bible is unusual and pointed. Proverbs 1:26 has Wisdom laughing at the ruin of mockers; the laughter registers not lightheartedness but the collapse of pretension. The doubling—laughs/mocks—intensifies the derision. The spatial jump matters: the perspective vaults from ground-level tumult to the stillness of the heavenly court. The sound te</w:t>
-      </w:r>
-      <w:r>
-        <w:t>xture (sibilants in Hebrew) reinforces the cool disdain. Theologically, the laugh is a mercy; the voice that terrifies comes only “then” (v. 5).</w:t>
+        <w:t>“He who sits in the heavens laughs; the Lord mocks them.” The participle “sits” suggests enduring enthronement, not a momentary appearance. Divine laughter in the Hebrew Bible is unusual and pointed. Proverbs 1:26 has Wisdom laughing at the ruin of mockers; the laughter registers not lightheartedness but the collapse of pretension. The doubling—laughs/mocks—intensifies the derision. The spatial jump matters: the perspective vaults from ground-level tumult to the stillness of the heavenly court. The sound texture (sibilants in Hebrew) reinforces the cool disdain. Theologically, the laugh is a mercy; the voice that terrifies comes only “then” (v. 5).</w:t>
       </w:r>
     </w:p>
     <w:p>
@@ -1244,10 +1124,7 @@
         <w:t>Nasakhti</w:t>
       </w:r>
       <w:r>
-        <w:t xml:space="preserve"> is a richly ambidextrous verb: in Hebrew, “to pour out” (for libations), and—by an Akkadian parallel—“to install.” Both suit a coronation liturgy. The psalm compresses rite and rule into one verb: the king is consecrated and enthroned. “Zion, my holy mountain” fuses geography and theology. In Israel’s poetry Zion becomes the chosen place of divine presence (Psalm 3:5), set polemically against cosmologi</w:t>
-      </w:r>
-      <w:r>
-        <w:t>cal peaks like “Zaphon” (Psalm 48:3). The verse’s pronouns (“my king… my holy mountain”) assert ownership against the rebels’ “let us.”</w:t>
+        <w:t xml:space="preserve"> is a richly ambidextrous verb: in Hebrew, “to pour out” (for libations), and—by an Akkadian parallel—“to install.” Both suit a coronation liturgy. The psalm compresses rite and rule into one verb: the king is consecrated and enthroned. “Zion, my holy mountain” fuses geography and theology. In Israel’s poetry Zion becomes the chosen place of divine presence (Psalm 3:5), set polemically against cosmological peaks like “Zaphon” (Psalm 48:3). The verse’s pronouns (“my king… my holy mountain”) assert ownership against the rebels’ “let us.”</w:t>
       </w:r>
     </w:p>
     <w:p>
@@ -1269,23 +1146,14 @@
         <w:rPr>
           <w:i/>
         </w:rPr>
-        <w:t>Ḥ</w:t>
-      </w:r>
-      <w:r>
-        <w:rPr>
-          <w:i/>
-        </w:rPr>
-        <w:t>ōq</w:t>
+        <w:t>Ḥōq</w:t>
       </w:r>
       <w:r>
         <w:t xml:space="preserve"> (“decree/statute”) is legal diction—this is the fixed enthronement oracle, not political propaganda. “You are my son” is adoptive royal language. In the ancient Near East, kings might claim divine parentage; Israel reshapes the trope within monotheism as adoptive commission. The “begetting” is not biology but office; “today” most naturally </w:t>
       </w:r>
       <w:r>
         <w:lastRenderedPageBreak/>
-        <w:t>points to the coronation day. Rashi grounds it in prophetic confirmation; Radak presses the theological point: “The kingdom has come to me from Him.” The psalm’s conc</w:t>
-      </w:r>
-      <w:r>
-        <w:t>eptual move is subtle: the king is exalted without being deified, and his authority is derivative—given, not innate.</w:t>
+        <w:t>points to the coronation day. Rashi grounds it in prophetic confirmation; Radak presses the theological point: “The kingdom has come to me from Him.” The psalm’s conceptual move is subtle: the king is exalted without being deified, and his authority is derivative—given, not innate.</w:t>
       </w:r>
     </w:p>
     <w:p>
@@ -1316,40 +1184,16 @@
         <w:rPr>
           <w:i/>
         </w:rPr>
-        <w:t>na</w:t>
+        <w:t>naḥălāh</w:t>
+      </w:r>
+      <w:r>
+        <w:t xml:space="preserve"> (heritage) and </w:t>
       </w:r>
       <w:r>
         <w:rPr>
           <w:i/>
         </w:rPr>
-        <w:t>ḥ</w:t>
-      </w:r>
-      <w:r>
-        <w:rPr>
-          <w:i/>
-        </w:rPr>
-        <w:t>ălāh</w:t>
-      </w:r>
-      <w:r>
-        <w:t xml:space="preserve"> (heritage) and </w:t>
-      </w:r>
-      <w:r>
-        <w:rPr>
-          <w:i/>
-        </w:rPr>
-        <w:t>’ă</w:t>
-      </w:r>
-      <w:r>
-        <w:rPr>
-          <w:i/>
-        </w:rPr>
-        <w:t>ḥ</w:t>
-      </w:r>
-      <w:r>
-        <w:rPr>
-          <w:i/>
-        </w:rPr>
-        <w:t>uzzāh</w:t>
+        <w:t>’ăḥuzzāh</w:t>
       </w:r>
       <w:r>
         <w:t xml:space="preserve"> (possession/estate) belong to the grammar of legitimate holding—inheritance, title, tenure. Dominion here is framed not as marauding but as a gift conferred. The merism “ends of the earth” is standard biblical shorthand for comprehensiveness (cf. Psalm 72:8). The staging expands from Zion’s hill to the horizon.</w:t>
@@ -1392,19 +1236,7 @@
         <w:rPr>
           <w:i/>
         </w:rPr>
-        <w:t>tĕnapp</w:t>
-      </w:r>
-      <w:r>
-        <w:rPr>
-          <w:i/>
-        </w:rPr>
-        <w:t>ṣ</w:t>
-      </w:r>
-      <w:r>
-        <w:rPr>
-          <w:i/>
-        </w:rPr>
-        <w:t>ēm</w:t>
+        <w:t>tĕnappṣēm</w:t>
       </w:r>
       <w:r>
         <w:t xml:space="preserve"> (“shatter”). The LXX reads “shepherd” (</w:t>
@@ -1425,10 +1257,7 @@
         <w:t>rā‘āh</w:t>
       </w:r>
       <w:r>
-        <w:t xml:space="preserve">, “to shepherd”). Each has biblical credentials. The “potter’s vessel” simile (Jeremiah 19:1–11) underscores fragility; a clay jar’s ruin is quick and irreparable. Iron, by contrast, signals unbending </w:t>
-      </w:r>
-      <w:r>
-        <w:t>strength (Deuteronomy 28:48’s “iron yoke”). If the MT is right, verse 9 is a stark judgment oracle. If the LXX, it is severe pastoral authority—still iron, but rule rather than ruin. The figurative database shows pottery imagery recurs to mark vulnerability; Psalm 2 applies it to nations who imagined themselves granite. The juxtaposition—iron against clay—smashes the rebellion’s self-estimate.</w:t>
+        <w:t>, “to shepherd”). Each has biblical credentials. The “potter’s vessel” simile (Jeremiah 19:1–11) underscores fragility; a clay jar’s ruin is quick and irreparable. Iron, by contrast, signals unbending strength (Deuteronomy 28:48’s “iron yoke”). If the MT is right, verse 9 is a stark judgment oracle. If the LXX, it is severe pastoral authority—still iron, but rule rather than ruin. The figurative database shows pottery imagery recurs to mark vulnerability; Psalm 2 applies it to nations who imagined themselves granite. The juxtaposition—iron against clay—smashes the rebellion’s self-estimate.</w:t>
       </w:r>
     </w:p>
     <w:p>
@@ -1497,10 +1326,7 @@
         <w:t>Yir’ah</w:t>
       </w:r>
       <w:r>
-        <w:t xml:space="preserve"> (“fear”) in biblical wisdom is not cringing dread but reverent recognition of God’s reality. The paradox—joy with trembling—captures biblical piety’s double vision: God is the source of delight and the one before whom we tremble. Rashi resolves it temporally—when the trembling comes, you will rejoice if you have served. Meiri hears it devotionally: be glad precisely in what makes you tremble, because it is God’s will. Th</w:t>
-      </w:r>
-      <w:r>
-        <w:t>e collocation is rare, which makes it memorable; it resists flattening piety into either sentimentality or terror.</w:t>
+        <w:t xml:space="preserve"> (“fear”) in biblical wisdom is not cringing dread but reverent recognition of God’s reality. The paradox—joy with trembling—captures biblical piety’s double vision: God is the source of delight and the one before whom we tremble. Rashi resolves it temporally—when the trembling comes, you will rejoice if you have served. Meiri hears it devotionally: be glad precisely in what makes you tremble, because it is God’s will. The collocation is rare, which makes it memorable; it resists flattening piety into either sentimentality or terror.</w:t>
       </w:r>
     </w:p>
     <w:p>
@@ -1522,40 +1348,16 @@
         <w:rPr>
           <w:i/>
         </w:rPr>
-        <w:t>Našš</w:t>
+        <w:t>Naššəqû-bar</w:t>
+      </w:r>
+      <w:r>
+        <w:t xml:space="preserve"> lest he be angry and you perish from the way, for his anger quickly flares; happy are all who take refuge in Him.” </w:t>
       </w:r>
       <w:r>
         <w:rPr>
           <w:i/>
         </w:rPr>
-        <w:t>ə</w:t>
-      </w:r>
-      <w:r>
-        <w:rPr>
-          <w:i/>
-        </w:rPr>
-        <w:t>qû-bar</w:t>
-      </w:r>
-      <w:r>
-        <w:t xml:space="preserve"> lest he be angry and you perish from the way, for his anger quickly flares; happy are all who take refuge in Him.” </w:t>
-      </w:r>
-      <w:r>
-        <w:rPr>
-          <w:i/>
-        </w:rPr>
-        <w:t>Našš</w:t>
-      </w:r>
-      <w:r>
-        <w:rPr>
-          <w:i/>
-        </w:rPr>
-        <w:t>ə</w:t>
-      </w:r>
-      <w:r>
-        <w:rPr>
-          <w:i/>
-        </w:rPr>
-        <w:t>qû</w:t>
+        <w:t>Naššəqû</w:t>
       </w:r>
       <w:r>
         <w:t xml:space="preserve"> (“kiss”) is the ancient gesture of homage—hands or feet kissed to mark subjection (cf. 1 Samuel 10:1; 1 Kings 19:18’s “every mouth that has not kissed Baal”). </w:t>
@@ -1571,33 +1373,19 @@
       </w:r>
       <w:r>
         <w:br/>
-      </w:r>
-      <w:r>
         <w:t>- Aramaic “son” (as in Proverbs 31:2): “Kiss the son,” aligning with verse 7 and forming symmetry with “against the LORD and His anointed” (v. 2). Radak and Ibn Ezra incline this way.</w:t>
       </w:r>
       <w:r>
         <w:br/>
-      </w:r>
-      <w:r>
-        <w:t xml:space="preserve">- </w:t>
-      </w:r>
-      <w:r>
-        <w:t>Hebrew “purity/clean”: “Kiss in purity,” i.e., offer sincere homage, not lip service (cf. Psalm 24:4, “pure heart”).</w:t>
+        <w:t>- Hebrew “purity/clean”: “Kiss in purity,” i.e., offer sincere homage, not lip service (cf. Psalm 24:4, “pure heart”).</w:t>
       </w:r>
       <w:r>
         <w:br/>
-      </w:r>
-      <w:r>
         <w:t>- Following the LXX (“take hold of instruction”) and Vulgate (“apprehendite disciplinam”): “embrace discipline,” which perfectly fits the wisdom exhortations of vv. 10–11.</w:t>
       </w:r>
       <w:r>
         <w:br/>
-      </w:r>
-      <w:r>
-        <w:t>The warning—“lest he be angry… and you perish from the way”—returns to Psalm 1’s “way” motif; there are only two paths, and rebellion is a way that erases itself. “His anger kindles but a little” can mean either “in but a m</w:t>
-      </w:r>
-      <w:r>
-        <w:t>oment” (temporal) or “though only a little of it will do” (degree)—in either case, the window for wisdom is not infinite. The psalm ends, however, not with a fist but with an invitation: “Happy (</w:t>
+        <w:t>The warning—“lest he be angry… and you perish from the way”—returns to Psalm 1’s “way” motif; there are only two paths, and rebellion is a way that erases itself. “His anger kindles but a little” can mean either “in but a moment” (temporal) or “though only a little of it will do” (degree)—in either case, the window for wisdom is not infinite. The psalm ends, however, not with a fist but with an invitation: “Happy (</w:t>
       </w:r>
       <w:r>
         <w:rPr>
@@ -1613,35 +1401,22 @@
       </w:r>
       <w:r>
         <w:br/>
-      </w:r>
-      <w:r>
         <w:t>Definitions and notes used throughout:</w:t>
       </w:r>
       <w:r>
         <w:br/>
-      </w:r>
-      <w:r>
-        <w:t>- Parallelism: the pairing of poetic lines (cola), where the second deve</w:t>
-      </w:r>
-      <w:r>
-        <w:t>lops the first (“A is so, and what’s more, B”).</w:t>
+        <w:t>- Parallelism: the pairing of poetic lines (cola), where the second develops the first (“A is so, and what’s more, B”).</w:t>
       </w:r>
       <w:r>
         <w:br/>
-      </w:r>
-      <w:r>
         <w:t>- Inclusio: bracketing device where similar words or ideas open and close a unit (Psalm 1’s and Psalm 2’s ‘ashrei).</w:t>
       </w:r>
       <w:r>
         <w:br/>
-      </w:r>
-      <w:r>
         <w:t>- MT (Masoretic Text): the medieval Hebrew textual tradition; LXX (Septuagint): the ancient Greek translation; divergences can reveal alternative ancient readings.</w:t>
       </w:r>
       <w:r>
         <w:br/>
-      </w:r>
-      <w:r>
         <w:t xml:space="preserve">- BDB: Brown-Driver-Briggs Hebrew Lexicon, a standard dictionary that catalogs usage and </w:t>
       </w:r>
       <w:r>
@@ -1650,8 +1425,6 @@
       </w:r>
       <w:r>
         <w:br/>
-      </w:r>
-      <w:r>
         <w:t xml:space="preserve">- All transliterations are marked in backticks (e.g., </w:t>
       </w:r>
       <w:r>
@@ -1670,10 +1443,7 @@
         <w:t>nasakhti</w:t>
       </w:r>
       <w:r>
-        <w:t>) and refer to He</w:t>
-      </w:r>
-      <w:r>
-        <w:t>brew lexemes discussed in context.</w:t>
+        <w:t>) and refer to Hebrew lexemes discussed in context.</w:t>
       </w:r>
     </w:p>
     <w:p>
@@ -1701,6 +1471,7 @@
     <w:p>
       <w:pPr>
         <w:pStyle w:val="SummaryText"/>
+        <w:spacing w:line="192" w:lineRule="auto"/>
       </w:pPr>
       <w:r>
         <w:rPr>
@@ -1715,6 +1486,7 @@
     <w:p>
       <w:pPr>
         <w:pStyle w:val="SummaryText"/>
+        <w:spacing w:line="192" w:lineRule="auto"/>
       </w:pPr>
       <w:r>
         <w:rPr>
@@ -1729,6 +1501,7 @@
     <w:p>
       <w:pPr>
         <w:pStyle w:val="SummaryText"/>
+        <w:spacing w:line="192" w:lineRule="auto"/>
       </w:pPr>
       <w:r>
         <w:rPr>
@@ -1743,6 +1516,7 @@
     <w:p>
       <w:pPr>
         <w:pStyle w:val="SummaryText"/>
+        <w:spacing w:line="192" w:lineRule="auto"/>
       </w:pPr>
       <w:r>
         <w:rPr>
@@ -1757,6 +1531,7 @@
     <w:p>
       <w:pPr>
         <w:pStyle w:val="SummaryText"/>
+        <w:spacing w:line="192" w:lineRule="auto"/>
       </w:pPr>
       <w:r>
         <w:rPr>
@@ -1771,6 +1546,7 @@
     <w:p>
       <w:pPr>
         <w:pStyle w:val="SummaryText"/>
+        <w:spacing w:line="192" w:lineRule="auto"/>
       </w:pPr>
       <w:r>
         <w:rPr>
@@ -1785,6 +1561,7 @@
     <w:p>
       <w:pPr>
         <w:pStyle w:val="SummaryText"/>
+        <w:spacing w:line="192" w:lineRule="auto"/>
       </w:pPr>
       <w:r>
         <w:rPr>
@@ -1799,6 +1576,7 @@
     <w:p>
       <w:pPr>
         <w:pStyle w:val="SummaryText"/>
+        <w:spacing w:line="192" w:lineRule="auto"/>
       </w:pPr>
       <w:r>
         <w:rPr>
@@ -1813,6 +1591,7 @@
     <w:p>
       <w:pPr>
         <w:pStyle w:val="SummaryText"/>
+        <w:spacing w:line="192" w:lineRule="auto"/>
       </w:pPr>
       <w:r>
         <w:rPr>
@@ -1835,6 +1614,7 @@
     <w:p>
       <w:pPr>
         <w:pStyle w:val="SummaryText"/>
+        <w:spacing w:line="192" w:lineRule="auto"/>
       </w:pPr>
       <w:r>
         <w:rPr>
@@ -1849,6 +1629,7 @@
     <w:p>
       <w:pPr>
         <w:pStyle w:val="SummaryText"/>
+        <w:spacing w:line="192" w:lineRule="auto"/>
       </w:pPr>
       <w:r>
         <w:rPr>
@@ -1863,6 +1644,7 @@
     <w:p>
       <w:pPr>
         <w:pStyle w:val="SummaryText"/>
+        <w:spacing w:line="192" w:lineRule="auto"/>
       </w:pPr>
       <w:r>
         <w:rPr>
@@ -1877,6 +1659,7 @@
     <w:p>
       <w:pPr>
         <w:pStyle w:val="SummaryText"/>
+        <w:spacing w:line="192" w:lineRule="auto"/>
       </w:pPr>
       <w:r>
         <w:rPr>

</xml_diff>